<commit_message>
image file and report added
</commit_message>
<xml_diff>
--- a/Assignment 4/Group15_Lab4.docx
+++ b/Assignment 4/Group15_Lab4.docx
@@ -160,13 +160,18 @@
           <w:ilvl w:val="0"/>
           <w:numId w:val="24"/>
         </w:numPr>
-        <w:rPr>
-          <w:rFonts w:asciiTheme="majorHAnsi" w:hAnsiTheme="majorHAnsi" w:cstheme="majorHAnsi"/>
-        </w:rPr>
-      </w:pPr>
-      <w:r>
-        <w:rPr>
-          <w:rFonts w:asciiTheme="majorHAnsi" w:hAnsiTheme="majorHAnsi" w:cstheme="majorHAnsi"/>
+        <w:jc w:val="both"/>
+        <w:rPr>
+          <w:rFonts w:asciiTheme="majorHAnsi" w:hAnsiTheme="majorHAnsi" w:cstheme="majorHAnsi"/>
+          <w:b/>
+          <w:bCs/>
+        </w:rPr>
+      </w:pPr>
+      <w:r>
+        <w:rPr>
+          <w:rFonts w:asciiTheme="majorHAnsi" w:hAnsiTheme="majorHAnsi" w:cstheme="majorHAnsi"/>
+          <w:b/>
+          <w:bCs/>
         </w:rPr>
         <w:t>What are the top 10 products that have the longest delivery times?</w:t>
       </w:r>
@@ -175,6 +180,7 @@
       <w:pPr>
         <w:pStyle w:val="ListParagraph"/>
         <w:ind w:left="1110"/>
+        <w:jc w:val="both"/>
         <w:rPr>
           <w:rFonts w:asciiTheme="majorHAnsi" w:hAnsiTheme="majorHAnsi" w:cstheme="majorHAnsi"/>
         </w:rPr>
@@ -184,13 +190,15 @@
       <w:pPr>
         <w:pStyle w:val="ListParagraph"/>
         <w:ind w:left="1110"/>
-        <w:rPr>
-          <w:rFonts w:asciiTheme="majorHAnsi" w:hAnsiTheme="majorHAnsi" w:cstheme="majorHAnsi"/>
-        </w:rPr>
-      </w:pPr>
-      <w:r>
-        <w:rPr>
-          <w:rFonts w:asciiTheme="majorHAnsi" w:hAnsiTheme="majorHAnsi" w:cstheme="majorHAnsi"/>
+        <w:jc w:val="both"/>
+        <w:rPr>
+          <w:rFonts w:asciiTheme="majorHAnsi" w:hAnsiTheme="majorHAnsi" w:cstheme="majorHAnsi"/>
+        </w:rPr>
+      </w:pPr>
+      <w:r>
+        <w:rPr>
+          <w:rFonts w:asciiTheme="majorHAnsi" w:hAnsiTheme="majorHAnsi" w:cstheme="majorHAnsi"/>
+          <w:noProof/>
         </w:rPr>
         <w:drawing>
           <wp:inline distT="0" distB="0" distL="0" distR="0" wp14:anchorId="154F1766" wp14:editId="5DFBD0E8">
@@ -233,6 +241,73 @@
       <w:pPr>
         <w:pStyle w:val="ListParagraph"/>
         <w:ind w:left="1110"/>
+        <w:jc w:val="both"/>
+        <w:rPr>
+          <w:rFonts w:asciiTheme="majorHAnsi" w:hAnsiTheme="majorHAnsi" w:cstheme="majorHAnsi"/>
+        </w:rPr>
+      </w:pPr>
+    </w:p>
+    <w:p>
+      <w:pPr>
+        <w:pStyle w:val="ListParagraph"/>
+        <w:ind w:left="1110"/>
+        <w:jc w:val="both"/>
+        <w:rPr>
+          <w:rFonts w:asciiTheme="majorHAnsi" w:hAnsiTheme="majorHAnsi" w:cstheme="majorHAnsi"/>
+        </w:rPr>
+      </w:pPr>
+      <w:r>
+        <w:rPr>
+          <w:rFonts w:asciiTheme="majorHAnsi" w:hAnsiTheme="majorHAnsi" w:cstheme="majorHAnsi"/>
+        </w:rPr>
+        <w:t>Identifying the top 10 products with the longest delivery times requires a deeper analysis of the Gantt chart. By visually inspecting the lengths of bars and considering data-driven calculations, we can rank products based on their delivery times.</w:t>
+      </w:r>
+    </w:p>
+    <w:p>
+      <w:pPr>
+        <w:pStyle w:val="ListParagraph"/>
+        <w:ind w:left="1110"/>
+        <w:jc w:val="both"/>
+        <w:rPr>
+          <w:rFonts w:asciiTheme="majorHAnsi" w:hAnsiTheme="majorHAnsi" w:cstheme="majorHAnsi"/>
+        </w:rPr>
+      </w:pPr>
+    </w:p>
+    <w:p>
+      <w:pPr>
+        <w:pStyle w:val="ListParagraph"/>
+        <w:ind w:left="1110"/>
+        <w:jc w:val="both"/>
+        <w:rPr>
+          <w:rFonts w:asciiTheme="majorHAnsi" w:hAnsiTheme="majorHAnsi" w:cstheme="majorHAnsi"/>
+        </w:rPr>
+      </w:pPr>
+      <w:r>
+        <w:rPr>
+          <w:rFonts w:asciiTheme="majorHAnsi" w:hAnsiTheme="majorHAnsi" w:cstheme="majorHAnsi"/>
+        </w:rPr>
+        <w:t xml:space="preserve">However, to provide a more accurate and precise answer, we need additional information about the visualization, such as </w:t>
+      </w:r>
+      <w:proofErr w:type="spellStart"/>
+      <w:r>
+        <w:rPr>
+          <w:rFonts w:asciiTheme="majorHAnsi" w:hAnsiTheme="majorHAnsi" w:cstheme="majorHAnsi"/>
+        </w:rPr>
+        <w:t>color</w:t>
+      </w:r>
+      <w:proofErr w:type="spellEnd"/>
+      <w:r>
+        <w:rPr>
+          <w:rFonts w:asciiTheme="majorHAnsi" w:hAnsiTheme="majorHAnsi" w:cstheme="majorHAnsi"/>
+        </w:rPr>
+        <w:t xml:space="preserve"> coding, dependencies, and data fields. This context will help us understand the underlying data and identify the products with the longest delivery times.</w:t>
+      </w:r>
+    </w:p>
+    <w:p>
+      <w:pPr>
+        <w:pStyle w:val="ListParagraph"/>
+        <w:ind w:left="1110"/>
+        <w:jc w:val="both"/>
         <w:rPr>
           <w:rFonts w:asciiTheme="majorHAnsi" w:hAnsiTheme="majorHAnsi" w:cstheme="majorHAnsi"/>
         </w:rPr>
@@ -245,13 +320,18 @@
           <w:ilvl w:val="0"/>
           <w:numId w:val="24"/>
         </w:numPr>
-        <w:rPr>
-          <w:rFonts w:asciiTheme="majorHAnsi" w:hAnsiTheme="majorHAnsi" w:cstheme="majorHAnsi"/>
-        </w:rPr>
-      </w:pPr>
-      <w:r>
-        <w:rPr>
-          <w:rFonts w:asciiTheme="majorHAnsi" w:hAnsiTheme="majorHAnsi" w:cstheme="majorHAnsi"/>
+        <w:jc w:val="both"/>
+        <w:rPr>
+          <w:rFonts w:asciiTheme="majorHAnsi" w:hAnsiTheme="majorHAnsi" w:cstheme="majorHAnsi"/>
+          <w:b/>
+          <w:bCs/>
+        </w:rPr>
+      </w:pPr>
+      <w:r>
+        <w:rPr>
+          <w:rFonts w:asciiTheme="majorHAnsi" w:hAnsiTheme="majorHAnsi" w:cstheme="majorHAnsi"/>
+          <w:b/>
+          <w:bCs/>
         </w:rPr>
         <w:t>Do order processing times change significantly during certain months or</w:t>
       </w:r>
@@ -260,13 +340,18 @@
       <w:pPr>
         <w:pStyle w:val="ListParagraph"/>
         <w:ind w:left="750"/>
-        <w:rPr>
-          <w:rFonts w:asciiTheme="majorHAnsi" w:hAnsiTheme="majorHAnsi" w:cstheme="majorHAnsi"/>
-        </w:rPr>
-      </w:pPr>
-      <w:r>
-        <w:rPr>
-          <w:rFonts w:asciiTheme="majorHAnsi" w:hAnsiTheme="majorHAnsi" w:cstheme="majorHAnsi"/>
+        <w:jc w:val="both"/>
+        <w:rPr>
+          <w:rFonts w:asciiTheme="majorHAnsi" w:hAnsiTheme="majorHAnsi" w:cstheme="majorHAnsi"/>
+          <w:b/>
+          <w:bCs/>
+        </w:rPr>
+      </w:pPr>
+      <w:r>
+        <w:rPr>
+          <w:rFonts w:asciiTheme="majorHAnsi" w:hAnsiTheme="majorHAnsi" w:cstheme="majorHAnsi"/>
+          <w:b/>
+          <w:bCs/>
         </w:rPr>
         <w:t>seasons?</w:t>
       </w:r>
@@ -275,13 +360,15 @@
       <w:pPr>
         <w:pStyle w:val="ListParagraph"/>
         <w:ind w:left="750"/>
-        <w:rPr>
-          <w:rFonts w:asciiTheme="majorHAnsi" w:hAnsiTheme="majorHAnsi" w:cstheme="majorHAnsi"/>
-        </w:rPr>
-      </w:pPr>
-      <w:r>
-        <w:rPr>
-          <w:rFonts w:asciiTheme="majorHAnsi" w:hAnsiTheme="majorHAnsi" w:cstheme="majorHAnsi"/>
+        <w:jc w:val="both"/>
+        <w:rPr>
+          <w:rFonts w:asciiTheme="majorHAnsi" w:hAnsiTheme="majorHAnsi" w:cstheme="majorHAnsi"/>
+        </w:rPr>
+      </w:pPr>
+      <w:r>
+        <w:rPr>
+          <w:rFonts w:asciiTheme="majorHAnsi" w:hAnsiTheme="majorHAnsi" w:cstheme="majorHAnsi"/>
+          <w:noProof/>
         </w:rPr>
         <w:lastRenderedPageBreak/>
         <w:drawing>
@@ -325,6 +412,33 @@
       <w:pPr>
         <w:pStyle w:val="ListParagraph"/>
         <w:ind w:left="750"/>
+        <w:jc w:val="both"/>
+        <w:rPr>
+          <w:rFonts w:asciiTheme="majorHAnsi" w:hAnsiTheme="majorHAnsi" w:cstheme="majorHAnsi"/>
+        </w:rPr>
+      </w:pPr>
+    </w:p>
+    <w:p>
+      <w:pPr>
+        <w:pStyle w:val="ListParagraph"/>
+        <w:ind w:left="750"/>
+        <w:jc w:val="both"/>
+        <w:rPr>
+          <w:rFonts w:asciiTheme="majorHAnsi" w:hAnsiTheme="majorHAnsi" w:cstheme="majorHAnsi"/>
+        </w:rPr>
+      </w:pPr>
+      <w:r>
+        <w:rPr>
+          <w:rFonts w:asciiTheme="majorHAnsi" w:hAnsiTheme="majorHAnsi" w:cstheme="majorHAnsi"/>
+        </w:rPr>
+        <w:t>Based on the Gantt chart, there appear to be seasonal trends in order processing times. Some months or seasons have higher order volumes and longer processing times, while others have lower volumes and shorter times. This could be due to factors like demand fluctuations, production capacity, or supply chain variations.</w:t>
+      </w:r>
+    </w:p>
+    <w:p>
+      <w:pPr>
+        <w:pStyle w:val="ListParagraph"/>
+        <w:ind w:left="750"/>
+        <w:jc w:val="both"/>
         <w:rPr>
           <w:rFonts w:asciiTheme="majorHAnsi" w:hAnsiTheme="majorHAnsi" w:cstheme="majorHAnsi"/>
         </w:rPr>
@@ -337,13 +451,18 @@
           <w:ilvl w:val="0"/>
           <w:numId w:val="24"/>
         </w:numPr>
-        <w:rPr>
-          <w:rFonts w:asciiTheme="majorHAnsi" w:hAnsiTheme="majorHAnsi" w:cstheme="majorHAnsi"/>
-        </w:rPr>
-      </w:pPr>
-      <w:r>
-        <w:rPr>
-          <w:rFonts w:asciiTheme="majorHAnsi" w:hAnsiTheme="majorHAnsi" w:cstheme="majorHAnsi"/>
+        <w:jc w:val="both"/>
+        <w:rPr>
+          <w:rFonts w:asciiTheme="majorHAnsi" w:hAnsiTheme="majorHAnsi" w:cstheme="majorHAnsi"/>
+          <w:b/>
+          <w:bCs/>
+        </w:rPr>
+      </w:pPr>
+      <w:r>
+        <w:rPr>
+          <w:rFonts w:asciiTheme="majorHAnsi" w:hAnsiTheme="majorHAnsi" w:cstheme="majorHAnsi"/>
+          <w:b/>
+          <w:bCs/>
         </w:rPr>
         <w:t>Represent quantity sold for each category in its respective year.</w:t>
       </w:r>
@@ -352,13 +471,27 @@
       <w:pPr>
         <w:pStyle w:val="ListParagraph"/>
         <w:ind w:left="1110"/>
-        <w:rPr>
-          <w:rFonts w:asciiTheme="majorHAnsi" w:hAnsiTheme="majorHAnsi" w:cstheme="majorHAnsi"/>
-        </w:rPr>
-      </w:pPr>
-      <w:r>
-        <w:rPr>
-          <w:rFonts w:asciiTheme="majorHAnsi" w:hAnsiTheme="majorHAnsi" w:cstheme="majorHAnsi"/>
+        <w:jc w:val="both"/>
+        <w:rPr>
+          <w:rFonts w:asciiTheme="majorHAnsi" w:hAnsiTheme="majorHAnsi" w:cstheme="majorHAnsi"/>
+          <w:b/>
+          <w:bCs/>
+        </w:rPr>
+      </w:pPr>
+    </w:p>
+    <w:p>
+      <w:pPr>
+        <w:pStyle w:val="ListParagraph"/>
+        <w:ind w:left="1110"/>
+        <w:jc w:val="both"/>
+        <w:rPr>
+          <w:rFonts w:asciiTheme="majorHAnsi" w:hAnsiTheme="majorHAnsi" w:cstheme="majorHAnsi"/>
+        </w:rPr>
+      </w:pPr>
+      <w:r>
+        <w:rPr>
+          <w:rFonts w:asciiTheme="majorHAnsi" w:hAnsiTheme="majorHAnsi" w:cstheme="majorHAnsi"/>
+          <w:noProof/>
         </w:rPr>
         <w:drawing>
           <wp:inline distT="0" distB="0" distL="0" distR="0" wp14:anchorId="41CA42C1" wp14:editId="34DC684A">
@@ -400,17 +533,113 @@
     <w:p>
       <w:pPr>
         <w:pStyle w:val="ListParagraph"/>
+        <w:ind w:left="1110"/>
+        <w:jc w:val="both"/>
+        <w:rPr>
+          <w:rFonts w:asciiTheme="majorHAnsi" w:hAnsiTheme="majorHAnsi" w:cstheme="majorHAnsi"/>
+        </w:rPr>
+      </w:pPr>
+    </w:p>
+    <w:p>
+      <w:pPr>
+        <w:pStyle w:val="ListParagraph"/>
+        <w:ind w:left="1110"/>
+        <w:jc w:val="both"/>
+        <w:rPr>
+          <w:rFonts w:asciiTheme="majorHAnsi" w:hAnsiTheme="majorHAnsi" w:cstheme="majorHAnsi"/>
+        </w:rPr>
+      </w:pPr>
+      <w:r>
+        <w:rPr>
+          <w:rFonts w:asciiTheme="majorHAnsi" w:hAnsiTheme="majorHAnsi" w:cstheme="majorHAnsi"/>
+        </w:rPr>
+        <w:t xml:space="preserve">To </w:t>
+      </w:r>
+      <w:proofErr w:type="spellStart"/>
+      <w:r>
+        <w:rPr>
+          <w:rFonts w:asciiTheme="majorHAnsi" w:hAnsiTheme="majorHAnsi" w:cstheme="majorHAnsi"/>
+        </w:rPr>
+        <w:t>analyze</w:t>
+      </w:r>
+      <w:proofErr w:type="spellEnd"/>
+      <w:r>
+        <w:rPr>
+          <w:rFonts w:asciiTheme="majorHAnsi" w:hAnsiTheme="majorHAnsi" w:cstheme="majorHAnsi"/>
+        </w:rPr>
+        <w:t xml:space="preserve"> quantity sold by category and year, create a new visualization in Tableau. Drag Category to Columns, Order Date to Rows, and Quantity to Text. Adjust Order Date aggregation to Year and calculate the sum of Quantity. Customize the appearance as needed.</w:t>
+      </w:r>
+    </w:p>
+    <w:p>
+      <w:pPr>
+        <w:pStyle w:val="ListParagraph"/>
+        <w:ind w:left="1110"/>
+        <w:jc w:val="both"/>
+        <w:rPr>
+          <w:rFonts w:asciiTheme="majorHAnsi" w:hAnsiTheme="majorHAnsi" w:cstheme="majorHAnsi"/>
+        </w:rPr>
+      </w:pPr>
+    </w:p>
+    <w:p>
+      <w:pPr>
+        <w:pStyle w:val="ListParagraph"/>
+        <w:ind w:left="1110"/>
+        <w:jc w:val="both"/>
+        <w:rPr>
+          <w:rFonts w:asciiTheme="majorHAnsi" w:hAnsiTheme="majorHAnsi" w:cstheme="majorHAnsi"/>
+        </w:rPr>
+      </w:pPr>
+      <w:r>
+        <w:rPr>
+          <w:rFonts w:asciiTheme="majorHAnsi" w:hAnsiTheme="majorHAnsi" w:cstheme="majorHAnsi"/>
+        </w:rPr>
+        <w:lastRenderedPageBreak/>
+        <w:t xml:space="preserve">This will create a bar chart showing the total quantity sold for each category in each year. You can further customize the visualization to compare quantities across categories or </w:t>
+      </w:r>
+      <w:proofErr w:type="spellStart"/>
+      <w:r>
+        <w:rPr>
+          <w:rFonts w:asciiTheme="majorHAnsi" w:hAnsiTheme="majorHAnsi" w:cstheme="majorHAnsi"/>
+        </w:rPr>
+        <w:t>analyze</w:t>
+      </w:r>
+      <w:proofErr w:type="spellEnd"/>
+      <w:r>
+        <w:rPr>
+          <w:rFonts w:asciiTheme="majorHAnsi" w:hAnsiTheme="majorHAnsi" w:cstheme="majorHAnsi"/>
+        </w:rPr>
+        <w:t xml:space="preserve"> specific time periods.</w:t>
+      </w:r>
+    </w:p>
+    <w:p>
+      <w:pPr>
+        <w:pStyle w:val="ListParagraph"/>
+        <w:ind w:left="1110"/>
+        <w:jc w:val="both"/>
+        <w:rPr>
+          <w:rFonts w:asciiTheme="majorHAnsi" w:hAnsiTheme="majorHAnsi" w:cstheme="majorHAnsi"/>
+        </w:rPr>
+      </w:pPr>
+    </w:p>
+    <w:p>
+      <w:pPr>
+        <w:pStyle w:val="ListParagraph"/>
         <w:numPr>
           <w:ilvl w:val="0"/>
           <w:numId w:val="24"/>
         </w:numPr>
-        <w:rPr>
-          <w:rFonts w:asciiTheme="majorHAnsi" w:hAnsiTheme="majorHAnsi" w:cstheme="majorHAnsi"/>
-        </w:rPr>
-      </w:pPr>
-      <w:r>
-        <w:rPr>
-          <w:rFonts w:asciiTheme="majorHAnsi" w:hAnsiTheme="majorHAnsi" w:cstheme="majorHAnsi"/>
+        <w:jc w:val="both"/>
+        <w:rPr>
+          <w:rFonts w:asciiTheme="majorHAnsi" w:hAnsiTheme="majorHAnsi" w:cstheme="majorHAnsi"/>
+          <w:b/>
+          <w:bCs/>
+        </w:rPr>
+      </w:pPr>
+      <w:r>
+        <w:rPr>
+          <w:rFonts w:asciiTheme="majorHAnsi" w:hAnsiTheme="majorHAnsi" w:cstheme="majorHAnsi"/>
+          <w:b/>
+          <w:bCs/>
         </w:rPr>
         <w:t>Can we compare the shipping times for different shipping modes (Standard,</w:t>
       </w:r>
@@ -419,13 +648,18 @@
       <w:pPr>
         <w:pStyle w:val="ListParagraph"/>
         <w:ind w:left="750"/>
-        <w:rPr>
-          <w:rFonts w:asciiTheme="majorHAnsi" w:hAnsiTheme="majorHAnsi" w:cstheme="majorHAnsi"/>
-        </w:rPr>
-      </w:pPr>
-      <w:r>
-        <w:rPr>
-          <w:rFonts w:asciiTheme="majorHAnsi" w:hAnsiTheme="majorHAnsi" w:cstheme="majorHAnsi"/>
+        <w:jc w:val="both"/>
+        <w:rPr>
+          <w:rFonts w:asciiTheme="majorHAnsi" w:hAnsiTheme="majorHAnsi" w:cstheme="majorHAnsi"/>
+          <w:b/>
+          <w:bCs/>
+        </w:rPr>
+      </w:pPr>
+      <w:r>
+        <w:rPr>
+          <w:rFonts w:asciiTheme="majorHAnsi" w:hAnsiTheme="majorHAnsi" w:cstheme="majorHAnsi"/>
+          <w:b/>
+          <w:bCs/>
         </w:rPr>
         <w:t>Second Class, etc.) over time?</w:t>
       </w:r>
@@ -434,15 +668,28 @@
       <w:pPr>
         <w:pStyle w:val="ListParagraph"/>
         <w:ind w:left="750"/>
-        <w:rPr>
-          <w:rFonts w:asciiTheme="majorHAnsi" w:hAnsiTheme="majorHAnsi" w:cstheme="majorHAnsi"/>
-        </w:rPr>
-      </w:pPr>
-      <w:r>
-        <w:rPr>
-          <w:rFonts w:asciiTheme="majorHAnsi" w:hAnsiTheme="majorHAnsi" w:cstheme="majorHAnsi"/>
-        </w:rPr>
-        <w:lastRenderedPageBreak/>
+        <w:jc w:val="both"/>
+        <w:rPr>
+          <w:rFonts w:asciiTheme="majorHAnsi" w:hAnsiTheme="majorHAnsi" w:cstheme="majorHAnsi"/>
+          <w:b/>
+          <w:bCs/>
+        </w:rPr>
+      </w:pPr>
+    </w:p>
+    <w:p>
+      <w:pPr>
+        <w:pStyle w:val="ListParagraph"/>
+        <w:ind w:left="750"/>
+        <w:jc w:val="both"/>
+        <w:rPr>
+          <w:rFonts w:asciiTheme="majorHAnsi" w:hAnsiTheme="majorHAnsi" w:cstheme="majorHAnsi"/>
+        </w:rPr>
+      </w:pPr>
+      <w:r>
+        <w:rPr>
+          <w:rFonts w:asciiTheme="majorHAnsi" w:hAnsiTheme="majorHAnsi" w:cstheme="majorHAnsi"/>
+          <w:noProof/>
+        </w:rPr>
         <w:drawing>
           <wp:inline distT="0" distB="0" distL="0" distR="0" wp14:anchorId="65EBA673" wp14:editId="58643ECE">
             <wp:extent cx="5731510" cy="2862580"/>
@@ -484,6 +731,73 @@
       <w:pPr>
         <w:pStyle w:val="ListParagraph"/>
         <w:ind w:left="750"/>
+        <w:jc w:val="both"/>
+        <w:rPr>
+          <w:rFonts w:asciiTheme="majorHAnsi" w:hAnsiTheme="majorHAnsi" w:cstheme="majorHAnsi"/>
+        </w:rPr>
+      </w:pPr>
+    </w:p>
+    <w:p>
+      <w:pPr>
+        <w:pStyle w:val="ListParagraph"/>
+        <w:ind w:left="750"/>
+        <w:jc w:val="both"/>
+        <w:rPr>
+          <w:rFonts w:asciiTheme="majorHAnsi" w:hAnsiTheme="majorHAnsi" w:cstheme="majorHAnsi"/>
+        </w:rPr>
+      </w:pPr>
+      <w:r>
+        <w:rPr>
+          <w:rFonts w:asciiTheme="majorHAnsi" w:hAnsiTheme="majorHAnsi" w:cstheme="majorHAnsi"/>
+        </w:rPr>
+        <w:t xml:space="preserve">Yes, we can compare shipping times for different modes using the Gantt chart. By color-coding shipping modes and </w:t>
+      </w:r>
+      <w:proofErr w:type="spellStart"/>
+      <w:r>
+        <w:rPr>
+          <w:rFonts w:asciiTheme="majorHAnsi" w:hAnsiTheme="majorHAnsi" w:cstheme="majorHAnsi"/>
+        </w:rPr>
+        <w:t>analyzing</w:t>
+      </w:r>
+      <w:proofErr w:type="spellEnd"/>
+      <w:r>
+        <w:rPr>
+          <w:rFonts w:asciiTheme="majorHAnsi" w:hAnsiTheme="majorHAnsi" w:cstheme="majorHAnsi"/>
+        </w:rPr>
+        <w:t xml:space="preserve"> the lengths of the bars, we can identify trends in average shipping times, variability, seasonal patterns, and outliers.</w:t>
+      </w:r>
+    </w:p>
+    <w:p>
+      <w:pPr>
+        <w:pStyle w:val="ListParagraph"/>
+        <w:ind w:left="750"/>
+        <w:jc w:val="both"/>
+        <w:rPr>
+          <w:rFonts w:asciiTheme="majorHAnsi" w:hAnsiTheme="majorHAnsi" w:cstheme="majorHAnsi"/>
+        </w:rPr>
+      </w:pPr>
+    </w:p>
+    <w:p>
+      <w:pPr>
+        <w:pStyle w:val="ListParagraph"/>
+        <w:ind w:left="750"/>
+        <w:jc w:val="both"/>
+        <w:rPr>
+          <w:rFonts w:asciiTheme="majorHAnsi" w:hAnsiTheme="majorHAnsi" w:cstheme="majorHAnsi"/>
+        </w:rPr>
+      </w:pPr>
+      <w:r>
+        <w:rPr>
+          <w:rFonts w:asciiTheme="majorHAnsi" w:hAnsiTheme="majorHAnsi" w:cstheme="majorHAnsi"/>
+        </w:rPr>
+        <w:t>To get a more accurate comparison, we should consider factors like data granularity, distance, product weight, and carrier performance. This analysis can help us understand the performance of different shipping modes and identify areas for improvement.</w:t>
+      </w:r>
+    </w:p>
+    <w:p>
+      <w:pPr>
+        <w:pStyle w:val="ListParagraph"/>
+        <w:ind w:left="750"/>
+        <w:jc w:val="both"/>
         <w:rPr>
           <w:rFonts w:asciiTheme="majorHAnsi" w:hAnsiTheme="majorHAnsi" w:cstheme="majorHAnsi"/>
         </w:rPr>
@@ -496,13 +810,18 @@
           <w:ilvl w:val="0"/>
           <w:numId w:val="24"/>
         </w:numPr>
-        <w:rPr>
-          <w:rFonts w:asciiTheme="majorHAnsi" w:hAnsiTheme="majorHAnsi" w:cstheme="majorHAnsi"/>
-        </w:rPr>
-      </w:pPr>
-      <w:r>
-        <w:rPr>
-          <w:rFonts w:asciiTheme="majorHAnsi" w:hAnsiTheme="majorHAnsi" w:cstheme="majorHAnsi"/>
+        <w:jc w:val="both"/>
+        <w:rPr>
+          <w:rFonts w:asciiTheme="majorHAnsi" w:hAnsiTheme="majorHAnsi" w:cstheme="majorHAnsi"/>
+          <w:b/>
+          <w:bCs/>
+        </w:rPr>
+      </w:pPr>
+      <w:r>
+        <w:rPr>
+          <w:rFonts w:asciiTheme="majorHAnsi" w:hAnsiTheme="majorHAnsi" w:cstheme="majorHAnsi"/>
+          <w:b/>
+          <w:bCs/>
         </w:rPr>
         <w:t>Is there any correlation between the number of items in an order and the time it</w:t>
       </w:r>
@@ -511,13 +830,18 @@
       <w:pPr>
         <w:pStyle w:val="ListParagraph"/>
         <w:ind w:left="750"/>
-        <w:rPr>
-          <w:rFonts w:asciiTheme="majorHAnsi" w:hAnsiTheme="majorHAnsi" w:cstheme="majorHAnsi"/>
-        </w:rPr>
-      </w:pPr>
-      <w:r>
-        <w:rPr>
-          <w:rFonts w:asciiTheme="majorHAnsi" w:hAnsiTheme="majorHAnsi" w:cstheme="majorHAnsi"/>
+        <w:jc w:val="both"/>
+        <w:rPr>
+          <w:rFonts w:asciiTheme="majorHAnsi" w:hAnsiTheme="majorHAnsi" w:cstheme="majorHAnsi"/>
+          <w:b/>
+          <w:bCs/>
+        </w:rPr>
+      </w:pPr>
+      <w:r>
+        <w:rPr>
+          <w:rFonts w:asciiTheme="majorHAnsi" w:hAnsiTheme="majorHAnsi" w:cstheme="majorHAnsi"/>
+          <w:b/>
+          <w:bCs/>
         </w:rPr>
         <w:t>takes to process and ship that order?</w:t>
       </w:r>
@@ -526,6 +850,7 @@
       <w:pPr>
         <w:pStyle w:val="ListParagraph"/>
         <w:ind w:left="750"/>
+        <w:jc w:val="both"/>
         <w:rPr>
           <w:rFonts w:asciiTheme="majorHAnsi" w:hAnsiTheme="majorHAnsi" w:cstheme="majorHAnsi"/>
         </w:rPr>
@@ -535,14 +860,17 @@
       <w:pPr>
         <w:pStyle w:val="ListParagraph"/>
         <w:ind w:left="750"/>
-        <w:rPr>
-          <w:rFonts w:asciiTheme="majorHAnsi" w:hAnsiTheme="majorHAnsi" w:cstheme="majorHAnsi"/>
-        </w:rPr>
-      </w:pPr>
-      <w:r>
-        <w:rPr>
-          <w:rFonts w:asciiTheme="majorHAnsi" w:hAnsiTheme="majorHAnsi" w:cstheme="majorHAnsi"/>
-        </w:rPr>
+        <w:jc w:val="both"/>
+        <w:rPr>
+          <w:rFonts w:asciiTheme="majorHAnsi" w:hAnsiTheme="majorHAnsi" w:cstheme="majorHAnsi"/>
+        </w:rPr>
+      </w:pPr>
+      <w:r>
+        <w:rPr>
+          <w:rFonts w:asciiTheme="majorHAnsi" w:hAnsiTheme="majorHAnsi" w:cstheme="majorHAnsi"/>
+          <w:noProof/>
+        </w:rPr>
+        <w:lastRenderedPageBreak/>
         <w:drawing>
           <wp:inline distT="0" distB="0" distL="0" distR="0" wp14:anchorId="34142C0D" wp14:editId="0FD6C120">
             <wp:extent cx="5731510" cy="2874645"/>
@@ -582,6 +910,70 @@
     </w:p>
     <w:p>
       <w:pPr>
+        <w:pStyle w:val="ListParagraph"/>
+        <w:ind w:left="750"/>
+        <w:jc w:val="both"/>
+        <w:rPr>
+          <w:rFonts w:asciiTheme="majorHAnsi" w:hAnsiTheme="majorHAnsi" w:cstheme="majorHAnsi"/>
+        </w:rPr>
+      </w:pPr>
+    </w:p>
+    <w:p>
+      <w:pPr>
+        <w:pStyle w:val="ListParagraph"/>
+        <w:ind w:left="750"/>
+        <w:jc w:val="both"/>
+        <w:rPr>
+          <w:rFonts w:asciiTheme="majorHAnsi" w:hAnsiTheme="majorHAnsi" w:cstheme="majorHAnsi"/>
+        </w:rPr>
+      </w:pPr>
+      <w:r>
+        <w:rPr>
+          <w:rFonts w:asciiTheme="majorHAnsi" w:hAnsiTheme="majorHAnsi" w:cstheme="majorHAnsi"/>
+        </w:rPr>
+        <w:t xml:space="preserve">To </w:t>
+      </w:r>
+      <w:r>
+        <w:rPr>
+          <w:rFonts w:asciiTheme="majorHAnsi" w:hAnsiTheme="majorHAnsi" w:cstheme="majorHAnsi"/>
+        </w:rPr>
+        <w:t>analyse</w:t>
+      </w:r>
+      <w:r>
+        <w:rPr>
+          <w:rFonts w:asciiTheme="majorHAnsi" w:hAnsiTheme="majorHAnsi" w:cstheme="majorHAnsi"/>
+        </w:rPr>
+        <w:t xml:space="preserve"> the relationship between order size and processing time, create a new visualization in Tableau. Drag Order ID to Columns, Quantity to Size, and Ship Date to Rows. Adjust Ship Date aggregation to Date. This will create a bar chart showing the relationship.</w:t>
+      </w:r>
+    </w:p>
+    <w:p>
+      <w:pPr>
+        <w:pStyle w:val="ListParagraph"/>
+        <w:ind w:left="750"/>
+        <w:jc w:val="both"/>
+        <w:rPr>
+          <w:rFonts w:asciiTheme="majorHAnsi" w:hAnsiTheme="majorHAnsi" w:cstheme="majorHAnsi"/>
+        </w:rPr>
+      </w:pPr>
+    </w:p>
+    <w:p>
+      <w:pPr>
+        <w:pStyle w:val="ListParagraph"/>
+        <w:ind w:left="750"/>
+        <w:jc w:val="both"/>
+        <w:rPr>
+          <w:rFonts w:asciiTheme="majorHAnsi" w:hAnsiTheme="majorHAnsi" w:cstheme="majorHAnsi"/>
+        </w:rPr>
+      </w:pPr>
+      <w:r>
+        <w:rPr>
+          <w:rFonts w:asciiTheme="majorHAnsi" w:hAnsiTheme="majorHAnsi" w:cstheme="majorHAnsi"/>
+        </w:rPr>
+        <w:t>Visually inspect the chart for correlations and consider other factors that might influence processing time. Statistical analysis can also be used to quantify the relationship.</w:t>
+      </w:r>
+    </w:p>
+    <w:p>
+      <w:pPr>
         <w:rPr>
           <w:rFonts w:asciiTheme="majorHAnsi" w:hAnsiTheme="majorHAnsi" w:cstheme="majorHAnsi"/>
           <w:sz w:val="40"/>
@@ -599,6 +991,7 @@
     </w:p>
     <w:p>
       <w:pPr>
+        <w:jc w:val="both"/>
         <w:rPr>
           <w:sz w:val="24"/>
           <w:szCs w:val="24"/>
@@ -614,6 +1007,7 @@
     </w:p>
     <w:p>
       <w:pPr>
+        <w:jc w:val="both"/>
         <w:rPr>
           <w:sz w:val="24"/>
           <w:szCs w:val="24"/>
@@ -624,11 +1018,11 @@
           <w:sz w:val="24"/>
           <w:szCs w:val="24"/>
         </w:rPr>
-        <w:lastRenderedPageBreak/>
         <w:br/>
       </w:r>
       <w:r>
         <w:rPr>
+          <w:noProof/>
           <w:sz w:val="24"/>
           <w:szCs w:val="24"/>
         </w:rPr>
@@ -671,6 +1065,41 @@
     </w:p>
     <w:p>
       <w:pPr>
+        <w:jc w:val="both"/>
+        <w:rPr>
+          <w:b/>
+          <w:bCs/>
+          <w:sz w:val="28"/>
+          <w:szCs w:val="28"/>
+          <w:u w:val="single"/>
+        </w:rPr>
+      </w:pPr>
+      <w:r>
+        <w:rPr>
+          <w:b/>
+          <w:bCs/>
+          <w:sz w:val="28"/>
+          <w:szCs w:val="28"/>
+          <w:u w:val="single"/>
+        </w:rPr>
+        <w:t xml:space="preserve">Dataset worked </w:t>
+      </w:r>
+      <w:proofErr w:type="gramStart"/>
+      <w:r>
+        <w:rPr>
+          <w:b/>
+          <w:bCs/>
+          <w:sz w:val="28"/>
+          <w:szCs w:val="28"/>
+          <w:u w:val="single"/>
+        </w:rPr>
+        <w:t>on :</w:t>
+      </w:r>
+      <w:proofErr w:type="gramEnd"/>
+    </w:p>
+    <w:p>
+      <w:pPr>
+        <w:jc w:val="both"/>
         <w:rPr>
           <w:sz w:val="24"/>
           <w:szCs w:val="24"/>
@@ -678,6 +1107,408 @@
       </w:pPr>
       <w:r>
         <w:rPr>
+          <w:sz w:val="24"/>
+          <w:szCs w:val="24"/>
+        </w:rPr>
+        <w:t>Covid 19_ total deaths in US</w:t>
+      </w:r>
+    </w:p>
+    <w:p>
+      <w:pPr>
+        <w:jc w:val="both"/>
+        <w:rPr>
+          <w:sz w:val="24"/>
+          <w:szCs w:val="24"/>
+        </w:rPr>
+      </w:pPr>
+      <w:hyperlink r:id="rId11" w:history="1">
+        <w:r>
+          <w:rPr>
+            <w:rStyle w:val="Hyperlink"/>
+            <w:sz w:val="24"/>
+            <w:szCs w:val="24"/>
+          </w:rPr>
+          <w:t>https://github.com/Simran-Dalvi/Tabelau/blob/main/Assignment%204/time_series_covid19_deaths_US.xlsx</w:t>
+        </w:r>
+      </w:hyperlink>
+    </w:p>
+    <w:p>
+      <w:pPr>
+        <w:jc w:val="both"/>
+        <w:rPr>
+          <w:sz w:val="24"/>
+          <w:szCs w:val="24"/>
+        </w:rPr>
+      </w:pPr>
+      <w:r>
+        <w:rPr>
+          <w:sz w:val="24"/>
+          <w:szCs w:val="24"/>
+        </w:rPr>
+        <w:t>This dataset tracks the cumulative number of COVID-19 deaths across various counties in the United States. It includes key attributes such as unique identifiers, geographic codes, and population data, making it suitable for detailed analysis.</w:t>
+      </w:r>
+    </w:p>
+    <w:p>
+      <w:pPr>
+        <w:pStyle w:val="ListParagraph"/>
+        <w:numPr>
+          <w:ilvl w:val="0"/>
+          <w:numId w:val="25"/>
+        </w:numPr>
+        <w:spacing w:line="360" w:lineRule="auto"/>
+        <w:jc w:val="both"/>
+        <w:rPr>
+          <w:sz w:val="24"/>
+          <w:szCs w:val="24"/>
+        </w:rPr>
+      </w:pPr>
+      <w:r>
+        <w:rPr>
+          <w:b/>
+          <w:bCs/>
+          <w:sz w:val="24"/>
+          <w:szCs w:val="24"/>
+        </w:rPr>
+        <w:t>UID:</w:t>
+      </w:r>
+      <w:r>
+        <w:rPr>
+          <w:sz w:val="24"/>
+          <w:szCs w:val="24"/>
+        </w:rPr>
+        <w:t xml:space="preserve"> Unique identifier for each record.</w:t>
+      </w:r>
+    </w:p>
+    <w:p>
+      <w:pPr>
+        <w:pStyle w:val="ListParagraph"/>
+        <w:numPr>
+          <w:ilvl w:val="0"/>
+          <w:numId w:val="25"/>
+        </w:numPr>
+        <w:spacing w:line="360" w:lineRule="auto"/>
+        <w:jc w:val="both"/>
+        <w:rPr>
+          <w:sz w:val="24"/>
+          <w:szCs w:val="24"/>
+        </w:rPr>
+      </w:pPr>
+      <w:r>
+        <w:rPr>
+          <w:b/>
+          <w:bCs/>
+          <w:sz w:val="24"/>
+          <w:szCs w:val="24"/>
+        </w:rPr>
+        <w:t>iso2, iso3, code3:</w:t>
+      </w:r>
+      <w:r>
+        <w:rPr>
+          <w:sz w:val="24"/>
+          <w:szCs w:val="24"/>
+        </w:rPr>
+        <w:t xml:space="preserve"> Country codes for the United States.</w:t>
+      </w:r>
+    </w:p>
+    <w:p>
+      <w:pPr>
+        <w:pStyle w:val="ListParagraph"/>
+        <w:numPr>
+          <w:ilvl w:val="0"/>
+          <w:numId w:val="25"/>
+        </w:numPr>
+        <w:spacing w:line="360" w:lineRule="auto"/>
+        <w:jc w:val="both"/>
+        <w:rPr>
+          <w:sz w:val="24"/>
+          <w:szCs w:val="24"/>
+        </w:rPr>
+      </w:pPr>
+      <w:r>
+        <w:rPr>
+          <w:b/>
+          <w:bCs/>
+          <w:sz w:val="24"/>
+          <w:szCs w:val="24"/>
+        </w:rPr>
+        <w:t>FIPS:</w:t>
+      </w:r>
+      <w:r>
+        <w:rPr>
+          <w:sz w:val="24"/>
+          <w:szCs w:val="24"/>
+        </w:rPr>
+        <w:t xml:space="preserve"> Unique county identifier.</w:t>
+      </w:r>
+    </w:p>
+    <w:p>
+      <w:pPr>
+        <w:pStyle w:val="ListParagraph"/>
+        <w:numPr>
+          <w:ilvl w:val="0"/>
+          <w:numId w:val="25"/>
+        </w:numPr>
+        <w:spacing w:line="360" w:lineRule="auto"/>
+        <w:jc w:val="both"/>
+        <w:rPr>
+          <w:sz w:val="24"/>
+          <w:szCs w:val="24"/>
+        </w:rPr>
+      </w:pPr>
+      <w:r>
+        <w:rPr>
+          <w:b/>
+          <w:bCs/>
+          <w:sz w:val="24"/>
+          <w:szCs w:val="24"/>
+        </w:rPr>
+        <w:t>Admin2:</w:t>
+      </w:r>
+      <w:r>
+        <w:rPr>
+          <w:sz w:val="24"/>
+          <w:szCs w:val="24"/>
+        </w:rPr>
+        <w:t xml:space="preserve"> County name.</w:t>
+      </w:r>
+    </w:p>
+    <w:p>
+      <w:pPr>
+        <w:pStyle w:val="ListParagraph"/>
+        <w:numPr>
+          <w:ilvl w:val="0"/>
+          <w:numId w:val="25"/>
+        </w:numPr>
+        <w:spacing w:line="360" w:lineRule="auto"/>
+        <w:jc w:val="both"/>
+        <w:rPr>
+          <w:sz w:val="24"/>
+          <w:szCs w:val="24"/>
+        </w:rPr>
+      </w:pPr>
+      <w:proofErr w:type="spellStart"/>
+      <w:r>
+        <w:rPr>
+          <w:b/>
+          <w:bCs/>
+          <w:sz w:val="24"/>
+          <w:szCs w:val="24"/>
+        </w:rPr>
+        <w:t>Province_State</w:t>
+      </w:r>
+      <w:proofErr w:type="spellEnd"/>
+      <w:r>
+        <w:rPr>
+          <w:b/>
+          <w:bCs/>
+          <w:sz w:val="24"/>
+          <w:szCs w:val="24"/>
+        </w:rPr>
+        <w:t>:</w:t>
+      </w:r>
+      <w:r>
+        <w:rPr>
+          <w:sz w:val="24"/>
+          <w:szCs w:val="24"/>
+        </w:rPr>
+        <w:t xml:space="preserve"> State name.</w:t>
+      </w:r>
+    </w:p>
+    <w:p>
+      <w:pPr>
+        <w:pStyle w:val="ListParagraph"/>
+        <w:numPr>
+          <w:ilvl w:val="0"/>
+          <w:numId w:val="25"/>
+        </w:numPr>
+        <w:spacing w:line="360" w:lineRule="auto"/>
+        <w:jc w:val="both"/>
+        <w:rPr>
+          <w:sz w:val="24"/>
+          <w:szCs w:val="24"/>
+        </w:rPr>
+      </w:pPr>
+      <w:proofErr w:type="spellStart"/>
+      <w:r>
+        <w:rPr>
+          <w:b/>
+          <w:bCs/>
+          <w:sz w:val="24"/>
+          <w:szCs w:val="24"/>
+        </w:rPr>
+        <w:t>Country_Region</w:t>
+      </w:r>
+      <w:proofErr w:type="spellEnd"/>
+      <w:r>
+        <w:rPr>
+          <w:b/>
+          <w:bCs/>
+          <w:sz w:val="24"/>
+          <w:szCs w:val="24"/>
+        </w:rPr>
+        <w:t>:</w:t>
+      </w:r>
+      <w:r>
+        <w:rPr>
+          <w:sz w:val="24"/>
+          <w:szCs w:val="24"/>
+        </w:rPr>
+        <w:t xml:space="preserve"> Country name (United States).</w:t>
+      </w:r>
+    </w:p>
+    <w:p>
+      <w:pPr>
+        <w:pStyle w:val="ListParagraph"/>
+        <w:numPr>
+          <w:ilvl w:val="0"/>
+          <w:numId w:val="25"/>
+        </w:numPr>
+        <w:spacing w:line="360" w:lineRule="auto"/>
+        <w:jc w:val="both"/>
+        <w:rPr>
+          <w:sz w:val="24"/>
+          <w:szCs w:val="24"/>
+        </w:rPr>
+      </w:pPr>
+      <w:r>
+        <w:rPr>
+          <w:b/>
+          <w:bCs/>
+          <w:sz w:val="24"/>
+          <w:szCs w:val="24"/>
+        </w:rPr>
+        <w:t xml:space="preserve">Lat, </w:t>
+      </w:r>
+      <w:proofErr w:type="gramStart"/>
+      <w:r>
+        <w:rPr>
+          <w:b/>
+          <w:bCs/>
+          <w:sz w:val="24"/>
+          <w:szCs w:val="24"/>
+        </w:rPr>
+        <w:t>Long</w:t>
+      </w:r>
+      <w:proofErr w:type="gramEnd"/>
+      <w:r>
+        <w:rPr>
+          <w:b/>
+          <w:bCs/>
+          <w:sz w:val="24"/>
+          <w:szCs w:val="24"/>
+        </w:rPr>
+        <w:t>_:</w:t>
+      </w:r>
+      <w:r>
+        <w:rPr>
+          <w:sz w:val="24"/>
+          <w:szCs w:val="24"/>
+        </w:rPr>
+        <w:t xml:space="preserve"> Geographic coordinates of the county.</w:t>
+      </w:r>
+    </w:p>
+    <w:p>
+      <w:pPr>
+        <w:pStyle w:val="ListParagraph"/>
+        <w:numPr>
+          <w:ilvl w:val="0"/>
+          <w:numId w:val="25"/>
+        </w:numPr>
+        <w:spacing w:line="360" w:lineRule="auto"/>
+        <w:jc w:val="both"/>
+        <w:rPr>
+          <w:sz w:val="24"/>
+          <w:szCs w:val="24"/>
+        </w:rPr>
+      </w:pPr>
+      <w:proofErr w:type="spellStart"/>
+      <w:r>
+        <w:rPr>
+          <w:b/>
+          <w:bCs/>
+          <w:sz w:val="24"/>
+          <w:szCs w:val="24"/>
+        </w:rPr>
+        <w:t>Combined_Key</w:t>
+      </w:r>
+      <w:proofErr w:type="spellEnd"/>
+      <w:r>
+        <w:rPr>
+          <w:b/>
+          <w:bCs/>
+          <w:sz w:val="24"/>
+          <w:szCs w:val="24"/>
+        </w:rPr>
+        <w:t>:</w:t>
+      </w:r>
+      <w:r>
+        <w:rPr>
+          <w:sz w:val="24"/>
+          <w:szCs w:val="24"/>
+        </w:rPr>
+        <w:t xml:space="preserve"> Unique concatenated identifier of county, state, and country.</w:t>
+      </w:r>
+    </w:p>
+    <w:p>
+      <w:pPr>
+        <w:pStyle w:val="ListParagraph"/>
+        <w:numPr>
+          <w:ilvl w:val="0"/>
+          <w:numId w:val="25"/>
+        </w:numPr>
+        <w:spacing w:line="360" w:lineRule="auto"/>
+        <w:jc w:val="both"/>
+        <w:rPr>
+          <w:sz w:val="24"/>
+          <w:szCs w:val="24"/>
+        </w:rPr>
+      </w:pPr>
+      <w:r>
+        <w:rPr>
+          <w:b/>
+          <w:bCs/>
+          <w:sz w:val="24"/>
+          <w:szCs w:val="24"/>
+        </w:rPr>
+        <w:t>Population:</w:t>
+      </w:r>
+      <w:r>
+        <w:rPr>
+          <w:sz w:val="24"/>
+          <w:szCs w:val="24"/>
+        </w:rPr>
+        <w:t xml:space="preserve"> County population.</w:t>
+      </w:r>
+    </w:p>
+    <w:p>
+      <w:pPr>
+        <w:spacing w:line="360" w:lineRule="auto"/>
+        <w:ind w:left="360"/>
+        <w:jc w:val="both"/>
+        <w:rPr>
+          <w:sz w:val="24"/>
+          <w:szCs w:val="24"/>
+        </w:rPr>
+      </w:pPr>
+      <w:r>
+        <w:rPr>
+          <w:sz w:val="24"/>
+          <w:szCs w:val="24"/>
+        </w:rPr>
+        <w:t>Each row represents a county in the U.S. with cumulative COVID-19 deaths, geographic coordinates, and population data. Additional columns (not shown) likely represent dates, tracking the cumulative deaths over time.</w:t>
+      </w:r>
+    </w:p>
+    <w:p>
+      <w:pPr>
+        <w:jc w:val="both"/>
+        <w:rPr>
+          <w:sz w:val="24"/>
+          <w:szCs w:val="24"/>
+        </w:rPr>
+      </w:pPr>
+      <w:r>
+        <w:rPr>
+          <w:noProof/>
           <w:sz w:val="24"/>
           <w:szCs w:val="24"/>
         </w:rPr>
@@ -697,7 +1528,7 @@
                     <pic:cNvPicPr/>
                   </pic:nvPicPr>
                   <pic:blipFill>
-                    <a:blip r:embed="rId11"/>
+                    <a:blip r:embed="rId12"/>
                     <a:stretch>
                       <a:fillRect/>
                     </a:stretch>
@@ -720,11 +1551,35 @@
     </w:p>
     <w:p>
       <w:pPr>
+        <w:jc w:val="both"/>
         <w:rPr>
           <w:sz w:val="24"/>
           <w:szCs w:val="24"/>
         </w:rPr>
       </w:pPr>
+      <w:r>
+        <w:rPr>
+          <w:sz w:val="24"/>
+          <w:szCs w:val="24"/>
+        </w:rPr>
+        <w:t xml:space="preserve">Based on the image, it appears to be a choropleth map of the United States. The states are color-coded to represent a specific quantitative variable, such as population density, economic indicators, health metrics, or environmental data. The legend provides a key to interpreting the color-coding scheme. To understand the map more accurately, information about the data source, variable, </w:t>
+      </w:r>
+      <w:proofErr w:type="spellStart"/>
+      <w:r>
+        <w:rPr>
+          <w:sz w:val="24"/>
+          <w:szCs w:val="24"/>
+        </w:rPr>
+        <w:t>color</w:t>
+      </w:r>
+      <w:proofErr w:type="spellEnd"/>
+      <w:r>
+        <w:rPr>
+          <w:sz w:val="24"/>
+          <w:szCs w:val="24"/>
+        </w:rPr>
+        <w:t xml:space="preserve"> scale, and legend is needed.</w:t>
+      </w:r>
     </w:p>
     <w:sectPr>
       <w:pgSz w:w="11906" w:h="16838"/>
@@ -3328,6 +4183,119 @@
     </w:lvl>
   </w:abstractNum>
   <w:abstractNum w:abstractNumId="21" w15:restartNumberingAfterBreak="0">
+    <w:nsid w:val="70C3407E"/>
+    <w:multiLevelType w:val="hybridMultilevel"/>
+    <w:tmpl w:val="B6124CA6"/>
+    <w:lvl w:ilvl="0" w:tplc="40090001">
+      <w:start w:val="1"/>
+      <w:numFmt w:val="bullet"/>
+      <w:lvlText w:val=""/>
+      <w:lvlJc w:val="left"/>
+      <w:pPr>
+        <w:ind w:left="720" w:hanging="360"/>
+      </w:pPr>
+      <w:rPr>
+        <w:rFonts w:ascii="Symbol" w:hAnsi="Symbol" w:hint="default"/>
+      </w:rPr>
+    </w:lvl>
+    <w:lvl w:ilvl="1" w:tplc="40090003" w:tentative="1">
+      <w:start w:val="1"/>
+      <w:numFmt w:val="bullet"/>
+      <w:lvlText w:val="o"/>
+      <w:lvlJc w:val="left"/>
+      <w:pPr>
+        <w:ind w:left="1440" w:hanging="360"/>
+      </w:pPr>
+      <w:rPr>
+        <w:rFonts w:ascii="Courier New" w:hAnsi="Courier New" w:cs="Courier New" w:hint="default"/>
+      </w:rPr>
+    </w:lvl>
+    <w:lvl w:ilvl="2" w:tplc="40090005" w:tentative="1">
+      <w:start w:val="1"/>
+      <w:numFmt w:val="bullet"/>
+      <w:lvlText w:val=""/>
+      <w:lvlJc w:val="left"/>
+      <w:pPr>
+        <w:ind w:left="2160" w:hanging="360"/>
+      </w:pPr>
+      <w:rPr>
+        <w:rFonts w:ascii="Wingdings" w:hAnsi="Wingdings" w:hint="default"/>
+      </w:rPr>
+    </w:lvl>
+    <w:lvl w:ilvl="3" w:tplc="40090001" w:tentative="1">
+      <w:start w:val="1"/>
+      <w:numFmt w:val="bullet"/>
+      <w:lvlText w:val=""/>
+      <w:lvlJc w:val="left"/>
+      <w:pPr>
+        <w:ind w:left="2880" w:hanging="360"/>
+      </w:pPr>
+      <w:rPr>
+        <w:rFonts w:ascii="Symbol" w:hAnsi="Symbol" w:hint="default"/>
+      </w:rPr>
+    </w:lvl>
+    <w:lvl w:ilvl="4" w:tplc="40090003" w:tentative="1">
+      <w:start w:val="1"/>
+      <w:numFmt w:val="bullet"/>
+      <w:lvlText w:val="o"/>
+      <w:lvlJc w:val="left"/>
+      <w:pPr>
+        <w:ind w:left="3600" w:hanging="360"/>
+      </w:pPr>
+      <w:rPr>
+        <w:rFonts w:ascii="Courier New" w:hAnsi="Courier New" w:cs="Courier New" w:hint="default"/>
+      </w:rPr>
+    </w:lvl>
+    <w:lvl w:ilvl="5" w:tplc="40090005" w:tentative="1">
+      <w:start w:val="1"/>
+      <w:numFmt w:val="bullet"/>
+      <w:lvlText w:val=""/>
+      <w:lvlJc w:val="left"/>
+      <w:pPr>
+        <w:ind w:left="4320" w:hanging="360"/>
+      </w:pPr>
+      <w:rPr>
+        <w:rFonts w:ascii="Wingdings" w:hAnsi="Wingdings" w:hint="default"/>
+      </w:rPr>
+    </w:lvl>
+    <w:lvl w:ilvl="6" w:tplc="40090001" w:tentative="1">
+      <w:start w:val="1"/>
+      <w:numFmt w:val="bullet"/>
+      <w:lvlText w:val=""/>
+      <w:lvlJc w:val="left"/>
+      <w:pPr>
+        <w:ind w:left="5040" w:hanging="360"/>
+      </w:pPr>
+      <w:rPr>
+        <w:rFonts w:ascii="Symbol" w:hAnsi="Symbol" w:hint="default"/>
+      </w:rPr>
+    </w:lvl>
+    <w:lvl w:ilvl="7" w:tplc="40090003" w:tentative="1">
+      <w:start w:val="1"/>
+      <w:numFmt w:val="bullet"/>
+      <w:lvlText w:val="o"/>
+      <w:lvlJc w:val="left"/>
+      <w:pPr>
+        <w:ind w:left="5760" w:hanging="360"/>
+      </w:pPr>
+      <w:rPr>
+        <w:rFonts w:ascii="Courier New" w:hAnsi="Courier New" w:cs="Courier New" w:hint="default"/>
+      </w:rPr>
+    </w:lvl>
+    <w:lvl w:ilvl="8" w:tplc="40090005" w:tentative="1">
+      <w:start w:val="1"/>
+      <w:numFmt w:val="bullet"/>
+      <w:lvlText w:val=""/>
+      <w:lvlJc w:val="left"/>
+      <w:pPr>
+        <w:ind w:left="6480" w:hanging="360"/>
+      </w:pPr>
+      <w:rPr>
+        <w:rFonts w:ascii="Wingdings" w:hAnsi="Wingdings" w:hint="default"/>
+      </w:rPr>
+    </w:lvl>
+  </w:abstractNum>
+  <w:abstractNum w:abstractNumId="22" w15:restartNumberingAfterBreak="0">
     <w:nsid w:val="7397419A"/>
     <w:multiLevelType w:val="hybridMultilevel"/>
     <w:tmpl w:val="EA323F84"/>
@@ -3440,7 +4408,7 @@
       </w:rPr>
     </w:lvl>
   </w:abstractNum>
-  <w:abstractNum w:abstractNumId="22" w15:restartNumberingAfterBreak="0">
+  <w:abstractNum w:abstractNumId="23" w15:restartNumberingAfterBreak="0">
     <w:nsid w:val="79272D1A"/>
     <w:multiLevelType w:val="hybridMultilevel"/>
     <w:tmpl w:val="FCD2C0B4"/>
@@ -3526,7 +4494,7 @@
       </w:pPr>
     </w:lvl>
   </w:abstractNum>
-  <w:abstractNum w:abstractNumId="23" w15:restartNumberingAfterBreak="0">
+  <w:abstractNum w:abstractNumId="24" w15:restartNumberingAfterBreak="0">
     <w:nsid w:val="7D160138"/>
     <w:multiLevelType w:val="multilevel"/>
     <w:tmpl w:val="F6828F6A"/>
@@ -3679,7 +4647,7 @@
     <w:abstractNumId w:val="19"/>
   </w:num>
   <w:num w:numId="14" w16cid:durableId="632172252">
-    <w:abstractNumId w:val="22"/>
+    <w:abstractNumId w:val="23"/>
   </w:num>
   <w:num w:numId="15" w16cid:durableId="2020812614">
     <w:abstractNumId w:val="8"/>
@@ -3691,13 +4659,13 @@
     <w:abstractNumId w:val="10"/>
   </w:num>
   <w:num w:numId="18" w16cid:durableId="849301071">
-    <w:abstractNumId w:val="21"/>
+    <w:abstractNumId w:val="22"/>
   </w:num>
   <w:num w:numId="19" w16cid:durableId="1101610960">
     <w:abstractNumId w:val="17"/>
   </w:num>
   <w:num w:numId="20" w16cid:durableId="656300957">
-    <w:abstractNumId w:val="23"/>
+    <w:abstractNumId w:val="24"/>
   </w:num>
   <w:num w:numId="21" w16cid:durableId="2010325001">
     <w:abstractNumId w:val="18"/>
@@ -3710,6 +4678,9 @@
   </w:num>
   <w:num w:numId="24" w16cid:durableId="1079253076">
     <w:abstractNumId w:val="9"/>
+  </w:num>
+  <w:num w:numId="25" w16cid:durableId="1688171780">
+    <w:abstractNumId w:val="21"/>
   </w:num>
 </w:numbering>
 </file>
@@ -4118,7 +5089,6 @@
   <w:style w:type="character" w:default="1" w:styleId="DefaultParagraphFont">
     <w:name w:val="Default Paragraph Font"/>
     <w:uiPriority w:val="1"/>
-    <w:semiHidden/>
     <w:unhideWhenUsed/>
   </w:style>
   <w:style w:type="table" w:default="1" w:styleId="TableNormal">

</xml_diff>